<commit_message>
response to reviewers, before sensitivity study of eps_tvr in CO2-fert
</commit_message>
<xml_diff>
--- a/soilPaper14/versions/1702_resumission01SBB/Reply_Reviewer_SEAM.docx
+++ b/soilPaper14/versions/1702_resumission01SBB/Reply_Reviewer_SEAM.docx
@@ -9,7 +9,13 @@
     </w:p>
     <w:p>
       <w:r>
-        <w:t>They both were mostly concerned with lack of clarity in details of the model description. With the improved description, these issues should become clear. Moreover, we extended our analysis by including another strategy in the comparison (</w:t>
+        <w:t xml:space="preserve">They both were mostly concerned with lack of clarity in details of the model description. With the improved description, these issues </w:t>
+      </w:r>
+      <w:r>
+        <w:t>have been better explained</w:t>
+      </w:r>
+      <w:r>
+        <w:t>. Moreover, we extended our analysis by including another strategy in the comparison (</w:t>
       </w:r>
       <w:proofErr w:type="spellStart"/>
       <w:r>
@@ -17,7 +23,18 @@
       </w:r>
       <w:proofErr w:type="spellEnd"/>
       <w:r>
-        <w:t xml:space="preserve"> of Averill 2014), and we looked at the consequences of not accounting for the soil-microbial loop, i.e. the mineralization of microbial turnover.</w:t>
+        <w:t xml:space="preserve"> of Averill 2014), and we looked at the consequences of not accounting for the soil-microbial loop, i.e. the mineralization of microbial turnover</w:t>
+      </w:r>
+      <w:r>
+        <w:t>,</w:t>
+      </w:r>
+      <w:bookmarkStart w:id="0" w:name="_GoBack"/>
+      <w:bookmarkEnd w:id="0"/>
+      <w:r>
+        <w:t xml:space="preserve"> in the model calibration</w:t>
+      </w:r>
+      <w:r>
+        <w:t>.</w:t>
       </w:r>
     </w:p>
     <w:p>
@@ -260,10 +277,7 @@
         <w:br/>
       </w:r>
       <w:r>
-        <w:t>In the revised manuscript, we incorporated the model of the partitioning coefficient alpha by Averill 2014</w:t>
-      </w:r>
-      <w:r>
-        <w:t xml:space="preserve"> as another strategy in the comparison. </w:t>
+        <w:t xml:space="preserve">In the revised manuscript, we incorporated the model of the partitioning coefficient alpha by Averill 2014 as another strategy in the comparison. </w:t>
       </w:r>
       <w:r>
         <w:t xml:space="preserve">Averill (2014) </w:t>
@@ -281,57 +295,399 @@
         <w:t>and for exchange with inorganic N pools. There is also a strong model difference</w:t>
       </w:r>
       <w:r>
-        <w:t>,</w:t>
+        <w:t>:</w:t>
       </w:r>
       <w:r>
         <w:t xml:space="preserve"> </w:t>
       </w:r>
+      <w:r>
+        <w:t>Averill’s decomposition</w:t>
+      </w:r>
+      <w:r>
+        <w:t xml:space="preserve"> rate of a substrate was completely independent of size</w:t>
+      </w:r>
+      <w:r>
+        <w:t xml:space="preserve"> of the substrate pool</w:t>
+      </w:r>
+      <w:r>
+        <w:t>. See a new discussion paragraph at LL 424 XX.</w:t>
+      </w:r>
+      <w:r>
+        <w:t xml:space="preserve"> </w:t>
+      </w:r>
+      <w:r>
+        <w:t xml:space="preserve"> </w:t>
+      </w:r>
+    </w:p>
+    <w:p>
+      <w:pPr>
+        <w:pStyle w:val="Reviewer"/>
+      </w:pPr>
+      <w:r>
+        <w:t>The hypothetical grazing impacts currently appear to be largely a post hoc rationalization for otherwise unknown turnover processes. If model behavior is substantially affected by this turnover, which appears to be true, then it deserves more attention, perhaps worthy of sensitivity analysis.</w:t>
+      </w:r>
+    </w:p>
+    <w:p>
+      <w:r>
+        <w:t>We agree that little is known about turnover processes. However, the rational was original in model development and not post-hoc</w:t>
+      </w:r>
+      <w:r>
+        <w:t xml:space="preserve"> but was based on the microbial-loop hypothesis</w:t>
+      </w:r>
+      <w:r>
+        <w:t xml:space="preserve">. </w:t>
+      </w:r>
+      <w:r>
+        <w:br/>
+        <w:t xml:space="preserve">We re-calibrated the model to the intensive pasture site with setting mineralization of microbial turnover to 0 and got </w:t>
+      </w:r>
+      <w:r>
+        <w:t xml:space="preserve">a very </w:t>
+      </w:r>
+      <w:r>
+        <w:t xml:space="preserve">similar fit and </w:t>
+      </w:r>
+      <w:r>
+        <w:t xml:space="preserve">the </w:t>
+      </w:r>
+      <w:r>
+        <w:t xml:space="preserve">same conclusions for the simulation scenarios. The change </w:t>
+      </w:r>
+      <w:r>
+        <w:t xml:space="preserve">in the turnover mineralization parameter </w:t>
+      </w:r>
+      <w:r>
+        <w:t xml:space="preserve">was compensated by changing the fit of the potential turnover of the residues pool </w:t>
+      </w:r>
+      <w:r>
+        <w:t>(</w:t>
+      </w:r>
+      <w:proofErr w:type="spellStart"/>
+      <w:r>
+        <w:t>kR</w:t>
+      </w:r>
+      <w:proofErr w:type="spellEnd"/>
+      <w:r>
+        <w:t>)</w:t>
+      </w:r>
+      <w:r>
+        <w:t xml:space="preserve"> from 1/25years to 1/19 years and by a slightly lower anabolic microbial efficiency (eps). Hence, </w:t>
+      </w:r>
+      <w:r>
+        <w:t xml:space="preserve">the </w:t>
+      </w:r>
+      <w:r>
+        <w:t xml:space="preserve">fit to this </w:t>
+      </w:r>
+      <w:r>
+        <w:t xml:space="preserve">pasture data </w:t>
+      </w:r>
+      <w:r>
+        <w:t xml:space="preserve">is not sensitive to the </w:t>
+      </w:r>
+      <w:r>
+        <w:t>turnover mineralization parameter</w:t>
+      </w:r>
+      <w:r>
+        <w:t>.</w:t>
+      </w:r>
+      <w:r>
+        <w:t xml:space="preserve"> </w:t>
+      </w:r>
+      <w:r>
+        <w:br/>
+        <w:t xml:space="preserve">As long as the other parameters are unconstrained, the model behavior is not </w:t>
+      </w:r>
+      <w:r>
+        <w:t xml:space="preserve">substantially </w:t>
+      </w:r>
+      <w:r>
+        <w:t>affected, and the parameter could be omitted. Nevertheless, to our understanding this process is reasonable and may become important when discussion the sensitivity of the microbial efficiency to temperature or moisture.</w:t>
+      </w:r>
+    </w:p>
+    <w:p>
+      <w:pPr>
+        <w:pStyle w:val="Reviewer"/>
+      </w:pPr>
+      <w:r>
+        <w:t>Minor issues:</w:t>
+      </w:r>
+    </w:p>
+    <w:p>
+      <w:pPr>
+        <w:pStyle w:val="Reviewer"/>
+      </w:pPr>
+    </w:p>
+    <w:p>
+      <w:pPr>
+        <w:pStyle w:val="Reviewer"/>
+      </w:pPr>
+      <w:r>
+        <w:t>I had trouble following the author's references to appendix materials. For example, the reference to A.7 on line 154 … where is A.7? Readers should not have to wonder.</w:t>
+      </w:r>
+    </w:p>
+    <w:p>
+      <w:r>
+        <w:t>We hope that the reviewer received a proper version. The equation A.7 (</w:t>
+      </w:r>
+      <w:proofErr w:type="spellStart"/>
+      <w:r>
+        <w:t>subequations</w:t>
+      </w:r>
+      <w:proofErr w:type="spellEnd"/>
+      <w:r>
+        <w:t xml:space="preserve"> a and b) was </w:t>
+      </w:r>
+      <w:r>
+        <w:t xml:space="preserve">correctly </w:t>
+      </w:r>
+      <w:r>
+        <w:t xml:space="preserve">given in appendix </w:t>
+      </w:r>
       <w:proofErr w:type="gramStart"/>
       <w:r>
-        <w:t>Averill’s  decomposition</w:t>
+        <w:t>A ,</w:t>
       </w:r>
       <w:proofErr w:type="gramEnd"/>
       <w:r>
-        <w:t xml:space="preserve"> rate of a substrate was completely independent of size</w:t>
-      </w:r>
-      <w:r>
-        <w:t xml:space="preserve"> of the substrate pool</w:t>
-      </w:r>
-      <w:r>
-        <w:t>. See a new discussion paragraph at LL 424 XX.</w:t>
+        <w:t xml:space="preserve"> line 621ff on page 39</w:t>
+      </w:r>
+      <w:r>
+        <w:t xml:space="preserve"> (in revised line 681XX)</w:t>
+      </w:r>
+      <w:r>
+        <w:t>.</w:t>
+      </w:r>
+    </w:p>
+    <w:p>
+      <w:pPr>
+        <w:pStyle w:val="Reviewer"/>
+      </w:pPr>
+      <w:r>
+        <w:t>Equation 3, if I interpret it correctly, applies the anabolic microbial efficiency (epsilon) as a constant for both substrates, which assumption should be mentioned because this is often variable across substrate qualities. Also, why is the maintenance respiration included within the parentheses of the numerator, so that epsilon applies to it?</w:t>
+      </w:r>
+    </w:p>
+    <w:p>
+      <w:r>
+        <w:t>In the revised manuscript, we mention that epsilon, here, is constant across substrates (LL XX). Because we model only two quite abstract substrates, it would be difficult</w:t>
+      </w:r>
+      <w:r>
+        <w:t xml:space="preserve"> to justify a differing epsilon</w:t>
+      </w:r>
+      <w:r>
+        <w:t>.</w:t>
+      </w:r>
+      <w:r>
+        <w:br/>
+        <w:t xml:space="preserve">We defined epsilon as the “anabolic” microbial efficiency accounting of how much carbon needs to be respired for </w:t>
+      </w:r>
+      <w:r>
+        <w:t>synthesizing</w:t>
+      </w:r>
+      <w:r>
+        <w:t xml:space="preserve"> one unit of carbon</w:t>
+      </w:r>
+      <w:r>
+        <w:t xml:space="preserve"> in biomass</w:t>
+      </w:r>
+      <w:r>
+        <w:t xml:space="preserve">. Hence it accounts for growth respiration but not for maintenance respiration and needs to be applied only after subtracting the maintenance expenditures. We clarified this in the new manuscript at lines </w:t>
+      </w:r>
+      <w:r>
+        <w:t xml:space="preserve">174 </w:t>
+      </w:r>
+      <w:r>
+        <w:t>XX.</w:t>
+      </w:r>
+    </w:p>
+    <w:p>
+      <w:pPr>
+        <w:rPr>
+          <w:rFonts w:ascii="Courier New" w:eastAsia="Times New Roman" w:hAnsi="Courier New" w:cs="Courier New"/>
+          <w:sz w:val="20"/>
+          <w:szCs w:val="20"/>
+        </w:rPr>
+      </w:pPr>
+      <w:r>
+        <w:rPr>
+          <w:rStyle w:val="ReviewerZchn"/>
+          <w:rFonts w:eastAsiaTheme="minorHAnsi"/>
+        </w:rPr>
+        <w:lastRenderedPageBreak/>
+        <w:t>Equation 4a seems to omit epsilon. If so, then why? Note that I am not R-savvy, so I am relying on others to review the code.</w:t>
+      </w:r>
+      <w:r>
+        <w:rPr>
+          <w:rStyle w:val="ReviewerZchn"/>
+          <w:rFonts w:eastAsiaTheme="minorHAnsi"/>
+        </w:rPr>
+        <w:br/>
+      </w:r>
+      <w:r>
+        <w:t xml:space="preserve">Equation 4a, of course, indirectly depends on all </w:t>
+      </w:r>
+      <w:r>
+        <w:t>most</w:t>
+      </w:r>
+      <w:r>
+        <w:t xml:space="preserve"> model parameters. However, it denotes only the quantities that are changing over the course of the simulation. Epsilon, here the anabolic microbial efficiency, is a fixed model parameter. Contrary, the apparent carbon use efficiency (</w:t>
+      </w:r>
+      <w:r>
+        <w:t xml:space="preserve">maybe </w:t>
+      </w:r>
+      <w:r>
+        <w:t>also denoted by epsilon in some studies) is an emergent property in SEAM</w:t>
+      </w:r>
+      <w:r>
+        <w:t>, which</w:t>
+      </w:r>
+      <w:r>
+        <w:t xml:space="preserve"> changes amongst others with stoichiometry of the substrates.</w:t>
+      </w:r>
+      <w:r>
+        <w:br/>
+      </w:r>
+    </w:p>
+    <w:p>
+      <w:pPr>
+        <w:pStyle w:val="Reviewer"/>
+      </w:pPr>
+      <w:r>
+        <w:t xml:space="preserve">The Revenue strategy applies to the currently limiting nutrient, so either alpha C or </w:t>
+      </w:r>
+      <w:proofErr w:type="gramStart"/>
+      <w:r>
+        <w:t>N,</w:t>
+      </w:r>
+      <w:proofErr w:type="gramEnd"/>
+      <w:r>
+        <w:t xml:space="preserve"> is determined a priori. This is a clever way of scaling investments, but assumes that potential microbial growth could be reduced in the drive for greater efficiency. Is this reasonable?</w:t>
+      </w:r>
+    </w:p>
+    <w:p>
+      <w:pPr>
+        <w:rPr>
+          <w:rFonts w:ascii="Courier New" w:eastAsia="Times New Roman" w:hAnsi="Courier New" w:cs="Courier New"/>
+          <w:sz w:val="20"/>
+          <w:szCs w:val="20"/>
+        </w:rPr>
+      </w:pPr>
+      <w:r>
+        <w:t>G</w:t>
+      </w:r>
+      <w:r>
+        <w:t>rowth can be reduced for greater efficiency</w:t>
+      </w:r>
+      <w:r>
+        <w:t xml:space="preserve"> with the match strategy. We agree with the reviewer, that it is not a reasonable strategy.  The revenue strategy, therefore,</w:t>
+      </w:r>
+      <w:r>
+        <w:t xml:space="preserve"> assume</w:t>
+      </w:r>
+      <w:r>
+        <w:t>s</w:t>
+      </w:r>
+      <w:r>
+        <w:t xml:space="preserve"> that the microbes </w:t>
+      </w:r>
+      <w:r>
+        <w:t>strive</w:t>
+      </w:r>
+      <w:r>
+        <w:t xml:space="preserve"> for growth instead of C </w:t>
+      </w:r>
+      <w:r>
+        <w:t xml:space="preserve">or </w:t>
+      </w:r>
+      <w:r>
+        <w:t xml:space="preserve">N use efficiency. </w:t>
+      </w:r>
+      <w:r>
+        <w:t>E</w:t>
+      </w:r>
+      <w:r>
+        <w:t>fficiency</w:t>
+      </w:r>
+      <w:r>
+        <w:t>, here, means</w:t>
       </w:r>
       <w:r>
         <w:t xml:space="preserve"> </w:t>
       </w:r>
       <w:r>
+        <w:t xml:space="preserve">that </w:t>
+      </w:r>
+      <w:r>
+        <w:t xml:space="preserve">enzymes </w:t>
+      </w:r>
+      <w:r>
+        <w:t xml:space="preserve">yield </w:t>
+      </w:r>
+      <w:r>
+        <w:t xml:space="preserve">the greatest return </w:t>
+      </w:r>
+      <w:r>
+        <w:t>per investment</w:t>
+      </w:r>
+      <w:r>
+        <w:t xml:space="preserve">. </w:t>
+      </w:r>
+      <w:r>
         <w:t xml:space="preserve"> </w:t>
       </w:r>
-    </w:p>
-    <w:p>
-      <w:pPr>
-        <w:pStyle w:val="Reviewer"/>
-      </w:pPr>
-      <w:r>
-        <w:t>The hypothetical grazing impacts currently appear to be largely a post hoc rationalization for otherwise unknown turnover processes. If model behavior is substantially affected by this turnover, which appears to be true, then it deserves more attention, perhaps worthy of sensitivity analysis.</w:t>
-      </w:r>
-    </w:p>
-    <w:p>
-      <w:r>
-        <w:t>We agree that little is known about turnover processes. However, the rational was original in model development and not post-hoc</w:t>
-      </w:r>
-      <w:r>
-        <w:t xml:space="preserve"> but was based on the microbial-loop hypothesis</w:t>
-      </w:r>
-      <w:r>
-        <w:t xml:space="preserve">. In appendix XX we include a little study where explored the sensitivity </w:t>
+      <w:r>
+        <w:t xml:space="preserve">Growth is reduced by both, lower return or by higher required investments. </w:t>
+      </w:r>
+      <w:r>
+        <w:t xml:space="preserve"> </w:t>
+      </w:r>
+      <w:r>
+        <w:t>Note that optimality is thought from a community perspective, which takes into account sharing the returns of enzyme investments with other microbes (new Appendix B).</w:t>
+      </w:r>
+    </w:p>
+    <w:p>
+      <w:pPr>
+        <w:pStyle w:val="Reviewer"/>
+      </w:pPr>
+      <w:r>
+        <w:t>If the turnover rate coefficient for enzymes is constant across enzymes (equations 6a</w:t>
       </w:r>
       <w:proofErr w:type="gramStart"/>
       <w:r>
-        <w:t>of  SEAM</w:t>
+        <w:t>,b</w:t>
       </w:r>
       <w:proofErr w:type="gramEnd"/>
       <w:r>
-        <w:t xml:space="preserve"> to the grazing parameters.</w:t>
+        <w:t>), efficiency is actually a function of enzyme pool sizes rather than turnovers.</w:t>
+      </w:r>
+    </w:p>
+    <w:p>
+      <w:r>
+        <w:t xml:space="preserve">I assume that the reviewer used the term “efficiency” as a replacement for “revenue” or “partitioning coefficient”.  If the turnover rate is equal in both cases, indeed, it cancels in equations for both terms, and </w:t>
+      </w:r>
+      <w:r>
+        <w:t xml:space="preserve">the revenue </w:t>
+      </w:r>
+      <w:r>
+        <w:t>only depends on current substrate pools and enzyme pools. Conceptually, however, the investment into production of enzymes</w:t>
+      </w:r>
+      <w:r>
+        <w:t xml:space="preserve">, i.e. flux instead of a pool, </w:t>
+      </w:r>
+      <w:r>
+        <w:t xml:space="preserve">is what is relevant for the microbes. The presented equations can be applied </w:t>
+      </w:r>
+      <w:r>
+        <w:t>in also in conditions</w:t>
+      </w:r>
+      <w:r>
+        <w:t xml:space="preserve"> </w:t>
+      </w:r>
+      <w:r>
+        <w:t>where</w:t>
+      </w:r>
+      <w:r>
+        <w:t xml:space="preserve"> one has better knowledge on maybe differing turnover of enzymes degrading C-rich versus N rich compounds.</w:t>
       </w:r>
     </w:p>
     <w:p>
@@ -367,287 +723,24 @@
         <w:pStyle w:val="Reviewer"/>
       </w:pPr>
       <w:r>
-        <w:t>Minor issues:</w:t>
-      </w:r>
-    </w:p>
-    <w:p>
-      <w:pPr>
-        <w:pStyle w:val="Reviewer"/>
-      </w:pPr>
-    </w:p>
-    <w:p>
-      <w:pPr>
-        <w:pStyle w:val="Reviewer"/>
-      </w:pPr>
-      <w:r>
-        <w:t>I had trouble following the author's references to appendix materials. For example, the reference to A.7 on line 154 … where is A.7? Readers should not have to wonder.</w:t>
-      </w:r>
-    </w:p>
-    <w:p>
-      <w:r>
-        <w:t>We hope that the reviewer received a proper version. The equation A.7 (</w:t>
-      </w:r>
-      <w:proofErr w:type="spellStart"/>
-      <w:r>
-        <w:t>subequations</w:t>
-      </w:r>
-      <w:proofErr w:type="spellEnd"/>
-      <w:r>
-        <w:t xml:space="preserve"> a and b) was </w:t>
-      </w:r>
-      <w:r>
-        <w:t xml:space="preserve">correctly </w:t>
-      </w:r>
-      <w:r>
-        <w:t xml:space="preserve">given in appendix </w:t>
-      </w:r>
-      <w:proofErr w:type="gramStart"/>
-      <w:r>
-        <w:t>A ,</w:t>
-      </w:r>
-      <w:proofErr w:type="gramEnd"/>
-      <w:r>
-        <w:t xml:space="preserve"> line 621ff on page 39</w:t>
-      </w:r>
-      <w:r>
-        <w:t xml:space="preserve"> (in revised line 681XX)</w:t>
-      </w:r>
-      <w:r>
-        <w:t>.</w:t>
-      </w:r>
-    </w:p>
-    <w:p>
-      <w:pPr>
-        <w:pStyle w:val="Reviewer"/>
-      </w:pPr>
-      <w:r>
-        <w:t>Equation 3, if I interpret it correctly, applies the anabolic microbial efficiency (epsilon) as a constant for both substrates, which assumption should be mentioned because this is often variable across substrate qualities. Also, why is the maintenance respiration included within the parentheses of the numerator, so that epsilon applies to it?</w:t>
-      </w:r>
-    </w:p>
-    <w:p>
-      <w:r>
-        <w:t>In the revised manuscript, we mention that epsilon, here, is constant across substrates (LL XX). Because we model only two quite abstract substrates, it would be difficult</w:t>
-      </w:r>
-      <w:r>
-        <w:t xml:space="preserve"> to justify a differing epsilon</w:t>
-      </w:r>
-      <w:r>
-        <w:t>.</w:t>
-      </w:r>
-      <w:r>
-        <w:br/>
-        <w:t xml:space="preserve">We defined epsilon as the “anabolic” microbial efficiency accounting of how much carbon needs to be respired for </w:t>
-      </w:r>
-      <w:r>
-        <w:t>synthesizing</w:t>
-      </w:r>
-      <w:r>
-        <w:t xml:space="preserve"> one unit of carbon</w:t>
-      </w:r>
-      <w:r>
-        <w:t xml:space="preserve"> in biomass</w:t>
-      </w:r>
-      <w:r>
-        <w:t xml:space="preserve">. Hence it accounts for growth respiration but not for maintenance respiration and needs to be applied only after subtracting the maintenance expenditures. We clarified this in the new manuscript at lines </w:t>
-      </w:r>
-      <w:r>
-        <w:t xml:space="preserve">174 </w:t>
-      </w:r>
-      <w:r>
-        <w:t>XX.</w:t>
-      </w:r>
-    </w:p>
-    <w:p>
-      <w:pPr>
-        <w:rPr>
-          <w:rFonts w:ascii="Courier New" w:eastAsia="Times New Roman" w:hAnsi="Courier New" w:cs="Courier New"/>
-          <w:sz w:val="20"/>
-          <w:szCs w:val="20"/>
-        </w:rPr>
-      </w:pPr>
-      <w:r>
-        <w:rPr>
-          <w:rStyle w:val="ReviewerZchn"/>
-          <w:rFonts w:eastAsiaTheme="minorHAnsi"/>
-        </w:rPr>
-        <w:t>Equation 4a seems to omit epsilon. If so, then why? Note that I am not R-savvy, so I am relying on others to review the code.</w:t>
-      </w:r>
-      <w:r>
-        <w:rPr>
-          <w:rStyle w:val="ReviewerZchn"/>
-          <w:rFonts w:eastAsiaTheme="minorHAnsi"/>
-        </w:rPr>
-        <w:br/>
-      </w:r>
-      <w:r>
-        <w:t xml:space="preserve">Equation 4a, of course, indirectly depends on all </w:t>
-      </w:r>
-      <w:r>
-        <w:t>most</w:t>
-      </w:r>
-      <w:r>
-        <w:t xml:space="preserve"> model parameters. However, it denotes only the quantities that are changing over the course of the simulation. Epsilon, here the anabolic microbial efficiency, is a fixed model parameter. Contrary, the apparent carbon use efficiency (</w:t>
-      </w:r>
-      <w:r>
-        <w:t xml:space="preserve">maybe </w:t>
-      </w:r>
-      <w:r>
-        <w:t>also denoted by epsilon in some studies) is an emergent property in SEAM</w:t>
-      </w:r>
-      <w:r>
-        <w:t>, which</w:t>
-      </w:r>
-      <w:r>
-        <w:t xml:space="preserve"> changes amongst others with stoichiometry of the substrates.</w:t>
-      </w:r>
-      <w:r>
-        <w:br/>
-      </w:r>
-    </w:p>
-    <w:p>
-      <w:pPr>
-        <w:pStyle w:val="Reviewer"/>
-      </w:pPr>
-      <w:r>
-        <w:t xml:space="preserve">The Revenue strategy applies to the currently limiting nutrient, so either alpha C or </w:t>
-      </w:r>
-      <w:proofErr w:type="gramStart"/>
-      <w:r>
-        <w:t>N,</w:t>
-      </w:r>
-      <w:proofErr w:type="gramEnd"/>
-      <w:r>
-        <w:t xml:space="preserve"> is determined a priori. This is a clever way of scaling </w:t>
-      </w:r>
-      <w:r>
-        <w:lastRenderedPageBreak/>
-        <w:t>investments, but assumes that potential microbial growth could be reduced in the drive for greater efficiency. Is this reasonable?</w:t>
-      </w:r>
-    </w:p>
-    <w:p>
-      <w:pPr>
-        <w:rPr>
-          <w:rFonts w:ascii="Courier New" w:eastAsia="Times New Roman" w:hAnsi="Courier New" w:cs="Courier New"/>
-          <w:sz w:val="20"/>
-          <w:szCs w:val="20"/>
-        </w:rPr>
-      </w:pPr>
-      <w:r>
-        <w:t>G</w:t>
-      </w:r>
-      <w:r>
-        <w:t>rowth can be reduced for greater efficiency</w:t>
-      </w:r>
-      <w:r>
-        <w:t xml:space="preserve"> with the match strategy. We agree with the reviewer, that it is not a reasonable strategy.  The revenue strategy, therefore,</w:t>
-      </w:r>
-      <w:r>
-        <w:t xml:space="preserve"> assume</w:t>
-      </w:r>
-      <w:r>
-        <w:t>s</w:t>
-      </w:r>
-      <w:r>
-        <w:t xml:space="preserve"> that the microbes </w:t>
-      </w:r>
-      <w:r>
-        <w:t>strive</w:t>
-      </w:r>
-      <w:r>
-        <w:t xml:space="preserve"> for growth instead of C </w:t>
-      </w:r>
-      <w:r>
-        <w:t xml:space="preserve">or </w:t>
-      </w:r>
-      <w:r>
-        <w:t xml:space="preserve">N use efficiency. </w:t>
-      </w:r>
-      <w:r>
-        <w:t>E</w:t>
-      </w:r>
-      <w:r>
-        <w:t>fficiency</w:t>
-      </w:r>
-      <w:r>
-        <w:t>, here, means</w:t>
-      </w:r>
-      <w:r>
-        <w:t xml:space="preserve"> </w:t>
-      </w:r>
-      <w:r>
-        <w:t xml:space="preserve">that </w:t>
-      </w:r>
-      <w:r>
-        <w:t xml:space="preserve">enzymes </w:t>
-      </w:r>
-      <w:r>
-        <w:t xml:space="preserve">yield </w:t>
-      </w:r>
-      <w:r>
-        <w:t xml:space="preserve">the greatest return </w:t>
-      </w:r>
-      <w:r>
-        <w:t>per investment</w:t>
-      </w:r>
-      <w:r>
-        <w:t xml:space="preserve">. </w:t>
-      </w:r>
-      <w:r>
-        <w:t xml:space="preserve"> </w:t>
-      </w:r>
-      <w:r>
-        <w:t xml:space="preserve">Growth is reduced by both, lower return or by higher required investments. </w:t>
-      </w:r>
-      <w:r>
-        <w:t xml:space="preserve"> </w:t>
-      </w:r>
-      <w:r>
-        <w:t>Note that optimality is thought from a community perspective, which takes into account sharing the returns of enzyme investments with other microbes (new Appendix B).</w:t>
-      </w:r>
-    </w:p>
-    <w:p>
-      <w:pPr>
-        <w:pStyle w:val="Reviewer"/>
-      </w:pPr>
-      <w:r>
-        <w:t>If the turnover rate coefficient for enzymes is constant across enzymes (equations 6a</w:t>
-      </w:r>
-      <w:proofErr w:type="gramStart"/>
-      <w:r>
-        <w:t>,b</w:t>
-      </w:r>
-      <w:proofErr w:type="gramEnd"/>
-      <w:r>
-        <w:t>), efficiency is actually a function of enzyme pool sizes rather than turnovers.</w:t>
-      </w:r>
-    </w:p>
-    <w:p>
-      <w:r>
-        <w:t xml:space="preserve">I assume that the reviewer used the term “efficiency” as a replacement for “revenue” or “partitioning coefficient”.  If the turnover rate is equal in both cases, indeed, it cancels in equations for both terms, and </w:t>
-      </w:r>
-      <w:r>
-        <w:t xml:space="preserve">the revenue </w:t>
-      </w:r>
-      <w:r>
-        <w:t>only depends on current substrate pools and enzyme pools. Conceptually, however, the investment into production of enzymes</w:t>
-      </w:r>
-      <w:r>
-        <w:t xml:space="preserve">, i.e. flux instead of a pool, </w:t>
-      </w:r>
-      <w:r>
-        <w:t xml:space="preserve">is what is relevant for the microbes. The presented equations can be applied </w:t>
-      </w:r>
-      <w:r>
-        <w:t>in also in conditions</w:t>
-      </w:r>
-      <w:r>
-        <w:t xml:space="preserve"> </w:t>
-      </w:r>
-      <w:r>
-        <w:t>where</w:t>
-      </w:r>
-      <w:r>
-        <w:t xml:space="preserve"> one has better knowledge on maybe differing turnover of enzymes degrading C-rich versus N rich compounds.</w:t>
+        <w:t xml:space="preserve">Line 188: Is the reference to table A.5 supposed to be A.1? </w:t>
+      </w:r>
+    </w:p>
+    <w:p>
+      <w:r>
+        <w:t xml:space="preserve">We </w:t>
+      </w:r>
+      <w:r>
+        <w:t xml:space="preserve">had </w:t>
+      </w:r>
+      <w:r>
+        <w:t xml:space="preserve">decided to provide an additional compact manuscript version formatted for the SOIL journal, because it provided a better overview of the text and placed figures near their occurrences in the text. The reference to Table A.5 in the SBB-formatted manuscript correctly referenced the first table in Appendix A.5 on page 44. Unfortunately, in the compact Soil-formatted manuscript it was both referenced and named </w:t>
+      </w:r>
+      <w:r>
+        <w:t xml:space="preserve">as </w:t>
+      </w:r>
+      <w:r>
+        <w:t>A.1. We apologize for this confusion.</w:t>
       </w:r>
     </w:p>
     <w:p>
@@ -683,24 +776,85 @@
         <w:pStyle w:val="Reviewer"/>
       </w:pPr>
       <w:r>
-        <w:t xml:space="preserve">Line 188: Is the reference to table A.5 supposed to be A.1? </w:t>
-      </w:r>
-    </w:p>
-    <w:p>
-      <w:r>
-        <w:t xml:space="preserve">We </w:t>
-      </w:r>
-      <w:r>
-        <w:t xml:space="preserve">had </w:t>
-      </w:r>
-      <w:r>
-        <w:t xml:space="preserve">decided to provide an additional compact manuscript version formatted for the SOIL journal, because it provided a better overview of the text and placed figures near their occurrences in the text. The reference to Table A.5 in the SBB-formatted manuscript correctly referenced the first table in Appendix A.5 on page 44. Unfortunately, in the compact Soil-formatted manuscript it was both referenced and named </w:t>
-      </w:r>
-      <w:r>
-        <w:t xml:space="preserve">as </w:t>
-      </w:r>
-      <w:r>
-        <w:t>A.1. We apologize for this confusion.</w:t>
+        <w:t>Line 211: Was this maximum turnover 10 times per day as opposed to Table A.1 which has 2-5 per year? That's rapid, but maybe plausible if it represents a tiny fraction of SOC stocks. So what's the thinking?</w:t>
+      </w:r>
+    </w:p>
+    <w:p>
+      <w:pPr>
+        <w:rPr>
+          <w:rFonts w:ascii="Courier New" w:eastAsia="Times New Roman" w:hAnsi="Courier New" w:cs="Courier New"/>
+          <w:sz w:val="20"/>
+          <w:szCs w:val="20"/>
+        </w:rPr>
+      </w:pPr>
+      <w:r>
+        <w:t xml:space="preserve">In typical priming experiment (discusses in section of Line 211), usually, the soil is amended with a very labile substrate that is usually much faster degraded than litter input to a soil. </w:t>
+      </w:r>
+      <w:r>
+        <w:t xml:space="preserve">This is also thought true for root exudates. </w:t>
+      </w:r>
+      <w:r>
+        <w:t>Therefore the priming experiment used a different value for the labile pool than the other experiments. The manuscript notes “</w:t>
+      </w:r>
+      <w:r>
+        <w:t>used parameter values given in Table A.5 unless stated otherwise</w:t>
+      </w:r>
+      <w:r>
+        <w:t>” (L XX 186).</w:t>
+      </w:r>
+      <w:r>
+        <w:br/>
+      </w:r>
+    </w:p>
+    <w:p>
+      <w:pPr>
+        <w:pStyle w:val="Reviewer"/>
+      </w:pPr>
+      <w:proofErr w:type="gramStart"/>
+      <w:r>
+        <w:t>Section 2.5.</w:t>
+      </w:r>
+      <w:proofErr w:type="gramEnd"/>
+      <w:r>
+        <w:t xml:space="preserve"> By this point in the manuscript, the reason for such a calibration study is difficult to remember. Perhaps mentioning that the </w:t>
+      </w:r>
+      <w:proofErr w:type="spellStart"/>
+      <w:r>
+        <w:lastRenderedPageBreak/>
+        <w:t>Perveen</w:t>
+      </w:r>
+      <w:proofErr w:type="spellEnd"/>
+      <w:r>
+        <w:t xml:space="preserve"> et al. (2014) study provides a validation of your model would be useful to remind readers.</w:t>
+      </w:r>
+    </w:p>
+    <w:p>
+      <w:r>
+        <w:t>We revised the introd</w:t>
+      </w:r>
+      <w:r>
+        <w:t xml:space="preserve">uction of the section </w:t>
+      </w:r>
+      <w:r>
+        <w:t xml:space="preserve">2.5 </w:t>
+      </w:r>
+      <w:r>
+        <w:t>(L</w:t>
+      </w:r>
+      <w:r>
+        <w:t>255</w:t>
+      </w:r>
+      <w:r>
+        <w:t xml:space="preserve"> XX).</w:t>
+      </w:r>
+      <w:r>
+        <w:t xml:space="preserve"> “</w:t>
+      </w:r>
+      <w:r>
+        <w:t>To test the capacity of SEAM to simulate</w:t>
+      </w:r>
+      <w:r>
+        <w:t xml:space="preserve"> …”</w:t>
       </w:r>
     </w:p>
     <w:p>
@@ -736,84 +890,27 @@
         <w:pStyle w:val="Reviewer"/>
       </w:pPr>
       <w:r>
-        <w:t>Line 211: Was this maximum turnover 10 times per day as opposed to Table A.1 which has 2-5 per year? That's rapid, but maybe plausible if it represents a tiny fraction of SOC stocks. So what's the thinking?</w:t>
-      </w:r>
-    </w:p>
-    <w:p>
-      <w:pPr>
-        <w:rPr>
-          <w:rFonts w:ascii="Courier New" w:eastAsia="Times New Roman" w:hAnsi="Courier New" w:cs="Courier New"/>
-          <w:sz w:val="20"/>
-          <w:szCs w:val="20"/>
-        </w:rPr>
-      </w:pPr>
-      <w:r>
-        <w:t xml:space="preserve">In typical priming experiment (discusses in section of Line 211), usually, the soil is amended with a very labile substrate that is usually much faster degraded than litter input to a soil. </w:t>
-      </w:r>
-      <w:r>
-        <w:t xml:space="preserve">This is also thought true for root exudates. </w:t>
-      </w:r>
-      <w:r>
-        <w:t>Therefore the priming experiment used a different value for the labile pool than the other experiments. The manuscript notes “</w:t>
-      </w:r>
-      <w:r>
-        <w:t>used parameter values given in Table A.5 unless stated otherwise</w:t>
-      </w:r>
-      <w:r>
-        <w:t>” (L XX 186).</w:t>
-      </w:r>
-      <w:r>
-        <w:br/>
-      </w:r>
-    </w:p>
-    <w:p>
-      <w:pPr>
-        <w:pStyle w:val="Reviewer"/>
-      </w:pPr>
-      <w:proofErr w:type="gramStart"/>
-      <w:r>
-        <w:t>Section 2.5.</w:t>
-      </w:r>
-      <w:proofErr w:type="gramEnd"/>
-      <w:r>
-        <w:t xml:space="preserve"> By this point in the manuscript, the reason for such a calibration study is difficult to remember. Perhaps mentioning that the </w:t>
-      </w:r>
-      <w:proofErr w:type="spellStart"/>
-      <w:r>
-        <w:t>Perveen</w:t>
-      </w:r>
-      <w:proofErr w:type="spellEnd"/>
-      <w:r>
-        <w:t xml:space="preserve"> et al. (2014) study provides a validation of your model would be useful to remind readers.</w:t>
-      </w:r>
-    </w:p>
-    <w:p>
-      <w:r>
-        <w:t>We revised the introd</w:t>
-      </w:r>
-      <w:r>
-        <w:t xml:space="preserve">uction of the section </w:t>
-      </w:r>
-      <w:r>
-        <w:t xml:space="preserve">2.5 </w:t>
-      </w:r>
-      <w:r>
-        <w:t>(L</w:t>
-      </w:r>
-      <w:r>
-        <w:t>255</w:t>
-      </w:r>
-      <w:r>
-        <w:t xml:space="preserve"> XX).</w:t>
-      </w:r>
-      <w:r>
-        <w:t xml:space="preserve"> “</w:t>
-      </w:r>
-      <w:r>
-        <w:t>To test the capacity of SEAM to simulate</w:t>
-      </w:r>
-      <w:r>
-        <w:t xml:space="preserve"> …”</w:t>
+        <w:t xml:space="preserve">Line 316: Does this statement mean that the microbial N-use strategy simply made more N available for plant uptake? </w:t>
+      </w:r>
+    </w:p>
+    <w:p>
+      <w:r>
+        <w:t>In effect yes. There was a transfer from SOM R pool to living biomass to microbial turnover that was mineralized. The turnover of the increased microbial biomass returned more N to the mineral N pool than taken by immobilization flux of living microbes.</w:t>
+      </w:r>
+      <w:r>
+        <w:t xml:space="preserve"> The increase</w:t>
+      </w:r>
+      <w:r>
+        <w:t>d</w:t>
+      </w:r>
+      <w:r>
+        <w:t xml:space="preserve"> mineral N pool helped plants to grow. We put this explanation to the revised manuscript (LL </w:t>
+      </w:r>
+      <w:r>
+        <w:t>359 “helped plants”</w:t>
+      </w:r>
+      <w:r>
+        <w:t>).</w:t>
       </w:r>
     </w:p>
     <w:p>
@@ -849,27 +946,32 @@
         <w:pStyle w:val="Reviewer"/>
       </w:pPr>
       <w:r>
-        <w:t xml:space="preserve">Line 316: Does this statement mean that the microbial N-use strategy simply made more N available for plant uptake? </w:t>
-      </w:r>
-    </w:p>
-    <w:p>
-      <w:r>
-        <w:t>In effect yes. There was a transfer from SOM R pool to living biomass to microbial turnover that was mineralized. The turnover of the increased microbial biomass returned more N to the mineral N pool than taken by immobilization flux of living microbes.</w:t>
-      </w:r>
-      <w:r>
-        <w:t xml:space="preserve"> The increase</w:t>
-      </w:r>
-      <w:r>
-        <w:t>d</w:t>
-      </w:r>
-      <w:r>
-        <w:t xml:space="preserve"> mineral N pool helped plants to grow. We put this explanation to the revised manuscript (LL </w:t>
-      </w:r>
-      <w:r>
-        <w:t>359 “helped plants”</w:t>
-      </w:r>
-      <w:r>
-        <w:t>).</w:t>
+        <w:t xml:space="preserve">A stronger explanation and/or justification for using only the Revenue strategy for pasture simulations to compare to the </w:t>
+      </w:r>
+      <w:proofErr w:type="spellStart"/>
+      <w:r>
+        <w:t>Laqueuille</w:t>
+      </w:r>
+      <w:proofErr w:type="spellEnd"/>
+      <w:r>
+        <w:t xml:space="preserve"> data would be reasonable.</w:t>
+      </w:r>
+    </w:p>
+    <w:p>
+      <w:r>
+        <w:t xml:space="preserve">Thanks for this suggestion. See line </w:t>
+      </w:r>
+      <w:r>
+        <w:t xml:space="preserve">(L 257 </w:t>
+      </w:r>
+      <w:r>
+        <w:t>XX</w:t>
+      </w:r>
+      <w:r>
+        <w:t xml:space="preserve"> “tackled only”)</w:t>
+      </w:r>
+      <w:r>
+        <w:t>.</w:t>
       </w:r>
     </w:p>
     <w:p>
@@ -905,32 +1007,150 @@
         <w:pStyle w:val="Reviewer"/>
       </w:pPr>
       <w:r>
-        <w:t xml:space="preserve">A stronger explanation and/or justification for using only the Revenue strategy for pasture simulations to compare to the </w:t>
+        <w:t>Incorporating SEAM as a direct, interactive component of ESMs seems unlikely, given the differences in scale. However, results could be used to generate simpler, phenomenological links between key drivers and microbial responses that could be included more empirically, such as the recent work by Xu et al. (2014). A recent rationale for this type of approach was published by Todd-Brown et al. (2012) that might be worth mentioning.</w:t>
+      </w:r>
+    </w:p>
+    <w:p>
+      <w:pPr>
+        <w:rPr>
+          <w:rFonts w:ascii="Courier New" w:eastAsia="Times New Roman" w:hAnsi="Courier New" w:cs="Courier New"/>
+          <w:sz w:val="20"/>
+          <w:szCs w:val="20"/>
+        </w:rPr>
+      </w:pPr>
+      <w:r>
+        <w:t xml:space="preserve">We agree with the reviewer. While this study is at higher </w:t>
+      </w:r>
+      <w:r>
+        <w:t xml:space="preserve">level of microbial detail than the study of </w:t>
+      </w:r>
+      <w:r>
+        <w:t xml:space="preserve">Xu, it is an important step of abstraction compared to models that account for changes in microbial community by explicitly simulating several guilds. We extended the discussion in lines </w:t>
+      </w:r>
+      <w:proofErr w:type="gramStart"/>
+      <w:r>
+        <w:t>XX</w:t>
+      </w:r>
+      <w:r>
+        <w:t xml:space="preserve"> </w:t>
+      </w:r>
+      <w:r>
+        <w:t>.</w:t>
+      </w:r>
+      <w:proofErr w:type="gramEnd"/>
+    </w:p>
+    <w:p>
+      <w:pPr>
+        <w:pStyle w:val="Reviewer"/>
+      </w:pPr>
+      <w:r>
+        <w:t>Suggested references:</w:t>
+      </w:r>
+    </w:p>
+    <w:p>
+      <w:pPr>
+        <w:pStyle w:val="Reviewer"/>
+      </w:pPr>
+    </w:p>
+    <w:p>
+      <w:pPr>
+        <w:pStyle w:val="Reviewer"/>
+      </w:pPr>
+      <w:r>
+        <w:t xml:space="preserve">Averill 2014 Divergence in plant and microbial allocation strategies explains continental patterns in microbial allocation and biogeochemical fluxes. Ecology Letters 17:1202-1210. </w:t>
       </w:r>
       <w:proofErr w:type="spellStart"/>
-      <w:r>
-        <w:t>Laqueuille</w:t>
+      <w:proofErr w:type="gramStart"/>
+      <w:r>
+        <w:t>doi</w:t>
       </w:r>
       <w:proofErr w:type="spellEnd"/>
-      <w:r>
-        <w:t xml:space="preserve"> data would be reasonable.</w:t>
-      </w:r>
-    </w:p>
-    <w:p>
-      <w:r>
-        <w:t xml:space="preserve">Thanks for this suggestion. See line </w:t>
-      </w:r>
-      <w:r>
-        <w:t xml:space="preserve">(L 257 </w:t>
-      </w:r>
-      <w:r>
-        <w:t>XX</w:t>
-      </w:r>
-      <w:r>
-        <w:t xml:space="preserve"> “tackled only”)</w:t>
-      </w:r>
-      <w:r>
-        <w:t>.</w:t>
+      <w:proofErr w:type="gramEnd"/>
+      <w:r>
+        <w:t>: 10.1111/ele.12324</w:t>
+      </w:r>
+    </w:p>
+    <w:p>
+      <w:pPr>
+        <w:pStyle w:val="Reviewer"/>
+      </w:pPr>
+    </w:p>
+    <w:p>
+      <w:pPr>
+        <w:pStyle w:val="Reviewer"/>
+      </w:pPr>
+      <w:proofErr w:type="gramStart"/>
+      <w:r>
+        <w:t>Todd-Brown et al. 2012.</w:t>
+      </w:r>
+      <w:proofErr w:type="gramEnd"/>
+      <w:r>
+        <w:t xml:space="preserve"> A framework for representing microbial decomposition in coupled climate models. Biogeochemistry 109:19-33. </w:t>
+      </w:r>
+      <w:proofErr w:type="spellStart"/>
+      <w:r>
+        <w:t>Doi</w:t>
+      </w:r>
+      <w:proofErr w:type="spellEnd"/>
+      <w:r>
+        <w:t xml:space="preserve"> 10.1007/s10533-011-9635-6</w:t>
+      </w:r>
+    </w:p>
+    <w:p>
+      <w:pPr>
+        <w:pStyle w:val="Reviewer"/>
+      </w:pPr>
+    </w:p>
+    <w:p>
+      <w:pPr>
+        <w:pStyle w:val="Reviewer"/>
+      </w:pPr>
+      <w:proofErr w:type="gramStart"/>
+      <w:r>
+        <w:t>Xu, X, et al. 2014.</w:t>
+      </w:r>
+      <w:proofErr w:type="gramEnd"/>
+      <w:r>
+        <w:t xml:space="preserve"> Substrate and environmental controls on microbial assimilation of soil organic carbon: a framework for Earth system models. Ecology Letters 15:547-555. </w:t>
+      </w:r>
+      <w:proofErr w:type="gramStart"/>
+      <w:r>
+        <w:t>doi:</w:t>
+      </w:r>
+      <w:proofErr w:type="gramEnd"/>
+      <w:r>
+        <w:t>10.1111ele. 12254</w:t>
+      </w:r>
+    </w:p>
+    <w:p>
+      <w:r>
+        <w:t>Thanks for making us aware of the Averill study. We added the strategy to the comparison among allocation strategies with the artificial experiments. And thanks for remin</w:t>
+      </w:r>
+      <w:r>
+        <w:t>d</w:t>
+      </w:r>
+      <w:r>
+        <w:t>ing us of the value of the Todd-Brown and the Xu stud</w:t>
+      </w:r>
+      <w:r>
+        <w:t>ies</w:t>
+      </w:r>
+      <w:r>
+        <w:t xml:space="preserve"> that we cite</w:t>
+      </w:r>
+      <w:r>
+        <w:t xml:space="preserve"> in the revised manuscript</w:t>
+      </w:r>
+      <w:r>
+        <w:t xml:space="preserve"> in appropriate context (</w:t>
+      </w:r>
+      <w:proofErr w:type="spellStart"/>
+      <w:r>
+        <w:t>e.g</w:t>
+      </w:r>
+      <w:proofErr w:type="spellEnd"/>
+      <w:r>
+        <w:t xml:space="preserve"> XX and XX).</w:t>
       </w:r>
     </w:p>
     <w:p>
@@ -963,157 +1183,6 @@
     </w:p>
     <w:p>
       <w:pPr>
-        <w:pStyle w:val="Reviewer"/>
-      </w:pPr>
-      <w:r>
-        <w:t>Incorporating SEAM as a direct, interactive component of ESMs seems unlikely, given the differences in scale. However, results could be used to generate simpler, phenomenological links between key drivers and microbial responses that could be included more empirically, such as the recent work by Xu et al. (2014). A recent rationale for this type of approach was published by Todd-Brown et al. (2012) that might be worth mentioning.</w:t>
-      </w:r>
-    </w:p>
-    <w:p>
-      <w:pPr>
-        <w:rPr>
-          <w:rFonts w:ascii="Courier New" w:eastAsia="Times New Roman" w:hAnsi="Courier New" w:cs="Courier New"/>
-          <w:sz w:val="20"/>
-          <w:szCs w:val="20"/>
-        </w:rPr>
-      </w:pPr>
-      <w:r>
-        <w:t xml:space="preserve">We agree with the reviewer. While this study is at higher </w:t>
-      </w:r>
-      <w:r>
-        <w:t xml:space="preserve">level of microbial detail than the study of </w:t>
-      </w:r>
-      <w:r>
-        <w:t xml:space="preserve">Xu, it is an important step of abstraction compared to models that account for changes in microbial community by explicitly simulating several guilds. We extended the discussion in lines </w:t>
-      </w:r>
-      <w:proofErr w:type="gramStart"/>
-      <w:r>
-        <w:t>XX</w:t>
-      </w:r>
-      <w:r>
-        <w:t xml:space="preserve"> </w:t>
-      </w:r>
-      <w:r>
-        <w:t>.</w:t>
-      </w:r>
-      <w:proofErr w:type="gramEnd"/>
-    </w:p>
-    <w:p>
-      <w:pPr>
-        <w:pStyle w:val="Reviewer"/>
-      </w:pPr>
-      <w:r>
-        <w:t>Suggested references:</w:t>
-      </w:r>
-    </w:p>
-    <w:p>
-      <w:pPr>
-        <w:pStyle w:val="Reviewer"/>
-      </w:pPr>
-    </w:p>
-    <w:p>
-      <w:pPr>
-        <w:pStyle w:val="Reviewer"/>
-      </w:pPr>
-      <w:r>
-        <w:t xml:space="preserve">Averill 2014 Divergence in plant and microbial allocation strategies explains continental patterns in microbial allocation and biogeochemical fluxes. Ecology Letters 17:1202-1210. </w:t>
-      </w:r>
-      <w:proofErr w:type="spellStart"/>
-      <w:proofErr w:type="gramStart"/>
-      <w:r>
-        <w:t>doi</w:t>
-      </w:r>
-      <w:proofErr w:type="spellEnd"/>
-      <w:proofErr w:type="gramEnd"/>
-      <w:r>
-        <w:t>: 10.1111/ele.12324</w:t>
-      </w:r>
-    </w:p>
-    <w:p>
-      <w:pPr>
-        <w:pStyle w:val="Reviewer"/>
-      </w:pPr>
-    </w:p>
-    <w:p>
-      <w:pPr>
-        <w:pStyle w:val="Reviewer"/>
-      </w:pPr>
-      <w:proofErr w:type="gramStart"/>
-      <w:r>
-        <w:t>Todd-Brown et al. 2012.</w:t>
-      </w:r>
-      <w:proofErr w:type="gramEnd"/>
-      <w:r>
-        <w:t xml:space="preserve"> A framework for representing microbial decomposition in coupled climate models. Biogeochemistry 109:19-33. </w:t>
-      </w:r>
-      <w:proofErr w:type="spellStart"/>
-      <w:r>
-        <w:t>Doi</w:t>
-      </w:r>
-      <w:proofErr w:type="spellEnd"/>
-      <w:r>
-        <w:t xml:space="preserve"> 10.1007/s10533-011-9635-6</w:t>
-      </w:r>
-    </w:p>
-    <w:p>
-      <w:pPr>
-        <w:pStyle w:val="Reviewer"/>
-      </w:pPr>
-    </w:p>
-    <w:p>
-      <w:pPr>
-        <w:pStyle w:val="Reviewer"/>
-      </w:pPr>
-      <w:proofErr w:type="gramStart"/>
-      <w:r>
-        <w:t>Xu, X, et al. 2014.</w:t>
-      </w:r>
-      <w:proofErr w:type="gramEnd"/>
-      <w:r>
-        <w:t xml:space="preserve"> Substrate and environmental controls on microbial assimilation of soil organic carbon: a framework for Earth system models. Ecology Letters 15:547-555. </w:t>
-      </w:r>
-      <w:proofErr w:type="gramStart"/>
-      <w:r>
-        <w:t>doi:</w:t>
-      </w:r>
-      <w:proofErr w:type="gramEnd"/>
-      <w:r>
-        <w:t>10.1111ele. 12254</w:t>
-      </w:r>
-    </w:p>
-    <w:p>
-      <w:r>
-        <w:t>Thanks for making us aware of the Averill study. We added the strategy to the comparison among allocation strategies with the artificial experiments. And thanks for remin</w:t>
-      </w:r>
-      <w:r>
-        <w:t>d</w:t>
-      </w:r>
-      <w:r>
-        <w:t>ing us of the value of the Todd-Brown and the Xu stud</w:t>
-      </w:r>
-      <w:r>
-        <w:t>ies</w:t>
-      </w:r>
-      <w:r>
-        <w:t xml:space="preserve"> that we cite</w:t>
-      </w:r>
-      <w:r>
-        <w:t xml:space="preserve"> in the revised manuscript</w:t>
-      </w:r>
-      <w:r>
-        <w:t xml:space="preserve"> in appropriate context (</w:t>
-      </w:r>
-      <w:proofErr w:type="spellStart"/>
-      <w:r>
-        <w:t>e.g</w:t>
-      </w:r>
-      <w:proofErr w:type="spellEnd"/>
-      <w:r>
-        <w:t xml:space="preserve"> XX and XX).</w:t>
-      </w:r>
-    </w:p>
-    <w:p>
-      <w:pPr>
         <w:tabs>
           <w:tab w:val="left" w:pos="916"/>
           <w:tab w:val="left" w:pos="1832"/>
@@ -1142,38 +1211,14 @@
     </w:p>
     <w:p>
       <w:pPr>
-        <w:tabs>
-          <w:tab w:val="left" w:pos="916"/>
-          <w:tab w:val="left" w:pos="1832"/>
-          <w:tab w:val="left" w:pos="2748"/>
-          <w:tab w:val="left" w:pos="3664"/>
-          <w:tab w:val="left" w:pos="4580"/>
-          <w:tab w:val="left" w:pos="5496"/>
-          <w:tab w:val="left" w:pos="6412"/>
-          <w:tab w:val="left" w:pos="7328"/>
-          <w:tab w:val="left" w:pos="8244"/>
-          <w:tab w:val="left" w:pos="9160"/>
-          <w:tab w:val="left" w:pos="10076"/>
-          <w:tab w:val="left" w:pos="10992"/>
-          <w:tab w:val="left" w:pos="11908"/>
-          <w:tab w:val="left" w:pos="12824"/>
-          <w:tab w:val="left" w:pos="13740"/>
-          <w:tab w:val="left" w:pos="14656"/>
-        </w:tabs>
-        <w:spacing w:after="0" w:line="240" w:lineRule="auto"/>
-        <w:rPr>
-          <w:rFonts w:ascii="Courier New" w:eastAsia="Times New Roman" w:hAnsi="Courier New" w:cs="Courier New"/>
-          <w:sz w:val="20"/>
-          <w:szCs w:val="20"/>
-        </w:rPr>
-      </w:pPr>
-    </w:p>
-    <w:p>
-      <w:pPr>
-        <w:pStyle w:val="Reviewer"/>
-      </w:pPr>
-      <w:r>
-        <w:t>Reviewer #2: The authors of the manuscript "Adaptation of microbial resource allocation affects modeled long term soil organic matter and nutrient cycling" present a very interesting modelling approach which integrates microbial regulation of C and N turnover. This approach is designed for application in large-scale models, which is of particular importance if we want to reduce the uncertainty in model predictions of land atmosphere feedbacks. The manuscript, therefore, fits well into the scope of SBB, is well written, sound and will be of big interest for modelers, but also for soil ecologists who are interested in microbial regulation of soil processes and how this regulation could be integrated into modelling. Still, I have some issues which need revision before the manuscript could be accepted for publication in SBB. Most of the issues are related to model assumptions and explanation of the modeling approach. Improvements of these issues would foster the impact and</w:t>
+        <w:pStyle w:val="Reviewer"/>
+      </w:pPr>
+      <w:r>
+        <w:t xml:space="preserve">Reviewer #2: The authors of the manuscript "Adaptation of microbial resource allocation affects modeled long term soil organic matter and nutrient cycling" present a very interesting modelling approach which integrates microbial regulation of C and N turnover. This approach is designed for application in large-scale models, which is of particular importance if we want to reduce the uncertainty in model predictions of land atmosphere feedbacks. The manuscript, therefore, fits well into the scope of SBB, is well written, sound and will be of big interest for </w:t>
+      </w:r>
+      <w:r>
+        <w:lastRenderedPageBreak/>
+        <w:t>modelers, but also for soil ecologists who are interested in microbial regulation of soil processes and how this regulation could be integrated into modelling. Still, I have some issues which need revision before the manuscript could be accepted for publication in SBB. Most of the issues are related to model assumptions and explanation of the modeling approach. Improvements of these issues would foster the impact and</w:t>
       </w:r>
     </w:p>
     <w:p>
@@ -1218,7 +1263,6 @@
         <w:pStyle w:val="Reviewer"/>
       </w:pPr>
       <w:r>
-        <w:lastRenderedPageBreak/>
         <w:t>L 39-51</w:t>
       </w:r>
       <w:r>
@@ -1469,6 +1513,7 @@
         <w:pStyle w:val="Reviewer"/>
       </w:pPr>
       <w:r>
+        <w:lastRenderedPageBreak/>
         <w:t>L 124</w:t>
       </w:r>
       <w:r>
@@ -1508,11 +1553,7 @@
         <w:t xml:space="preserve"> when microbes are not organic-N limited</w:t>
       </w:r>
       <w:r>
-        <w:t xml:space="preserve"> (PAR </w:t>
-      </w:r>
-      <w:r>
-        <w:lastRenderedPageBreak/>
-        <w:t>scheme in Manzoni 2008).</w:t>
+        <w:t xml:space="preserve"> (PAR scheme in Manzoni 2008).</w:t>
       </w:r>
       <w:r>
         <w:t xml:space="preserve"> </w:t>
@@ -1579,19 +1620,7 @@
     </w:p>
     <w:p>
       <w:r>
-        <w:t>B</w:t>
-      </w:r>
-      <w:r>
-        <w:t xml:space="preserve">eware of confusing the computation of the revenues and the change </w:t>
-      </w:r>
-      <w:r>
-        <w:t>in</w:t>
-      </w:r>
-      <w:r>
-        <w:t xml:space="preserve"> allocation. </w:t>
-      </w:r>
-      <w:r>
-        <w:t xml:space="preserve"> </w:t>
+        <w:t xml:space="preserve">Beware of confusing the computation of the revenues and the change in allocation.  </w:t>
       </w:r>
       <w:r>
         <w:t>The revenue is computed on the current status quo, i.e. the current enzyme levels. This revenue computation involves the “</w:t>
@@ -1758,6 +1787,7 @@
       </w:r>
       <w:proofErr w:type="spellStart"/>
       <w:r>
+        <w:lastRenderedPageBreak/>
         <w:t>k_L</w:t>
       </w:r>
       <w:proofErr w:type="spellEnd"/>
@@ -1801,11 +1831,7 @@
         <w:t>The model has no intrinsic time step but is formulated as a differential equation. It will not resolve dynamics below daily scale, because we assumed steady state of the DOM pool.</w:t>
       </w:r>
       <w:r>
-        <w:t xml:space="preserve"> Furthermore, the </w:t>
-      </w:r>
-      <w:r>
-        <w:lastRenderedPageBreak/>
-        <w:t xml:space="preserve">discretization of the quality spectrum to just one litter pool with a single turnover time impacts high time resolution where very labile litter dominates. </w:t>
+        <w:t xml:space="preserve"> Furthermore, the discretization of the quality spectrum to just one litter pool with a single turnover time impacts high time resolution where very labile litter dominates. </w:t>
       </w:r>
       <w:r>
         <w:t xml:space="preserve"> In the priming experiment (described on lines 205-211) the litter was added in a single step at the beginning of the experiment (now noted on LL </w:t>
@@ -2007,7 +2033,11 @@
       </w:r>
       <w:proofErr w:type="gramStart"/>
       <w:r>
-        <w:t>If positive values mean that there is a net flow from organic sources into the mineral N pool, than there is an imbalance flow, isn't it?</w:t>
+        <w:t xml:space="preserve">If positive values mean that there is a net flow from organic sources into the mineral N pool, than there is an </w:t>
+      </w:r>
+      <w:r>
+        <w:lastRenderedPageBreak/>
+        <w:t>imbalance flow, isn't it?</w:t>
       </w:r>
       <w:proofErr w:type="gramEnd"/>
       <w:r>
@@ -2088,7 +2118,6 @@
         <w:pStyle w:val="Reviewer"/>
       </w:pPr>
       <w:r>
-        <w:lastRenderedPageBreak/>
         <w:t>L 286-270</w:t>
       </w:r>
       <w:r>
@@ -2326,10 +2355,7 @@
         <w:t xml:space="preserve"> and references therein</w:t>
       </w:r>
       <w:r>
-        <w:t>: “</w:t>
-      </w:r>
-      <w:r>
-        <w:t>Mean annual compartment sizes and ecosystem fluxes were</w:t>
+        <w:t>: “Mean annual compartment sizes and ecosystem fluxes were</w:t>
       </w:r>
       <w:r>
         <w:t xml:space="preserve"> </w:t>
@@ -2344,22 +2370,7 @@
         <w:t>and by considering a soil depth of 0–60 cm</w:t>
       </w:r>
       <w:r>
-        <w:t xml:space="preserve"> […] </w:t>
-      </w:r>
-      <w:r>
-        <w:t>Soil C stock (Cs) was estimated</w:t>
-      </w:r>
-      <w:r>
-        <w:t xml:space="preserve"> </w:t>
-      </w:r>
-      <w:r>
-        <w:t>from total C and bulk density. Net carbon flux to soil</w:t>
-      </w:r>
-      <w:r>
-        <w:t xml:space="preserve"> </w:t>
-      </w:r>
-      <w:r>
-        <w:t>(</w:t>
+        <w:t xml:space="preserve"> […] Soil C stock (Cs) was estimated from total C and bulk density. Net carbon flux to soil (</w:t>
       </w:r>
       <w:proofErr w:type="spellStart"/>
       <w:r>
@@ -2375,19 +2386,7 @@
       </w:r>
       <w:proofErr w:type="spellEnd"/>
       <w:r>
-        <w:t>) was estimated by the eddy covariance technique</w:t>
-      </w:r>
-      <w:r>
-        <w:t xml:space="preserve"> </w:t>
-      </w:r>
-      <w:r>
-        <w:t>combined with specific greenhouse gas measurements such as</w:t>
-      </w:r>
-      <w:r>
-        <w:t xml:space="preserve"> </w:t>
-      </w:r>
-      <w:r>
-        <w:t>methane emissions (</w:t>
+        <w:t>) was estimated by the eddy covariance technique combined with specific greenhouse gas measurements such as methane emissions (</w:t>
       </w:r>
       <w:proofErr w:type="spellStart"/>
       <w:r>
@@ -2395,10 +2394,7 @@
       </w:r>
       <w:proofErr w:type="spellEnd"/>
       <w:r>
-        <w:t xml:space="preserve"> et al., 2011).</w:t>
-      </w:r>
-      <w:r>
-        <w:t>”</w:t>
+        <w:t xml:space="preserve"> et al., 2011).”</w:t>
       </w:r>
     </w:p>
     <w:p>
@@ -2432,7 +2428,11 @@
         <w:t>We rephrased to “</w:t>
       </w:r>
       <w:r>
-        <w:t>We argue that producing less biomass means an inferior strategy, because slower growing microbes have a competitive disadvantage to faster growing microbes that have otherwise same properties such as maintenance requirements.</w:t>
+        <w:t xml:space="preserve">We argue that producing less biomass means an inferior strategy, because slower growing microbes have a </w:t>
+      </w:r>
+      <w:r>
+        <w:lastRenderedPageBreak/>
+        <w:t>competitive disadvantage to faster growing microbes that have otherwise same properties such as maintenance requirements.</w:t>
       </w:r>
       <w:r>
         <w:t>”</w:t>
@@ -2444,10 +2444,7 @@
         <w:t xml:space="preserve"> Note that </w:t>
       </w:r>
       <w:r>
-        <w:t>Allison 2005</w:t>
-      </w:r>
-      <w:r>
-        <w:t xml:space="preserve"> assigns </w:t>
+        <w:t xml:space="preserve">Allison 2005 assigns </w:t>
       </w:r>
       <w:r>
         <w:t xml:space="preserve">lower expenditures </w:t>
@@ -2520,7 +2517,6 @@
     </w:p>
     <w:p>
       <w:r>
-        <w:lastRenderedPageBreak/>
         <w:t>Always referring to the correct “</w:t>
       </w:r>
       <w:r>
@@ -2616,8 +2612,6 @@
       <w:pPr>
         <w:pStyle w:val="Reviewer"/>
       </w:pPr>
-      <w:bookmarkStart w:id="0" w:name="_GoBack"/>
-      <w:bookmarkEnd w:id="0"/>
     </w:p>
     <w:sectPr>
       <w:pgSz w:w="11906" w:h="16838"/>
@@ -3020,6 +3014,37 @@
       <w:lang w:val="en-US"/>
     </w:rPr>
   </w:style>
+  <w:style w:type="paragraph" w:styleId="Sprechblasentext">
+    <w:name w:val="Balloon Text"/>
+    <w:basedOn w:val="Standard"/>
+    <w:link w:val="SprechblasentextZchn"/>
+    <w:uiPriority w:val="99"/>
+    <w:semiHidden/>
+    <w:unhideWhenUsed/>
+    <w:rsid w:val="005363A5"/>
+    <w:pPr>
+      <w:spacing w:after="0" w:line="240" w:lineRule="auto"/>
+    </w:pPr>
+    <w:rPr>
+      <w:rFonts w:ascii="Tahoma" w:hAnsi="Tahoma" w:cs="Tahoma"/>
+      <w:sz w:val="16"/>
+      <w:szCs w:val="16"/>
+    </w:rPr>
+  </w:style>
+  <w:style w:type="character" w:customStyle="1" w:styleId="SprechblasentextZchn">
+    <w:name w:val="Sprechblasentext Zchn"/>
+    <w:basedOn w:val="Absatz-Standardschriftart"/>
+    <w:link w:val="Sprechblasentext"/>
+    <w:uiPriority w:val="99"/>
+    <w:semiHidden/>
+    <w:rsid w:val="005363A5"/>
+    <w:rPr>
+      <w:rFonts w:ascii="Tahoma" w:hAnsi="Tahoma" w:cs="Tahoma"/>
+      <w:sz w:val="16"/>
+      <w:szCs w:val="16"/>
+      <w:lang w:val="en-US"/>
+    </w:rPr>
+  </w:style>
 </w:styles>
 </file>
 
@@ -3317,6 +3342,37 @@
       <w:color w:val="0070C0"/>
       <w:sz w:val="20"/>
       <w:szCs w:val="20"/>
+      <w:lang w:val="en-US"/>
+    </w:rPr>
+  </w:style>
+  <w:style w:type="paragraph" w:styleId="Sprechblasentext">
+    <w:name w:val="Balloon Text"/>
+    <w:basedOn w:val="Standard"/>
+    <w:link w:val="SprechblasentextZchn"/>
+    <w:uiPriority w:val="99"/>
+    <w:semiHidden/>
+    <w:unhideWhenUsed/>
+    <w:rsid w:val="005363A5"/>
+    <w:pPr>
+      <w:spacing w:after="0" w:line="240" w:lineRule="auto"/>
+    </w:pPr>
+    <w:rPr>
+      <w:rFonts w:ascii="Tahoma" w:hAnsi="Tahoma" w:cs="Tahoma"/>
+      <w:sz w:val="16"/>
+      <w:szCs w:val="16"/>
+    </w:rPr>
+  </w:style>
+  <w:style w:type="character" w:customStyle="1" w:styleId="SprechblasentextZchn">
+    <w:name w:val="Sprechblasentext Zchn"/>
+    <w:basedOn w:val="Absatz-Standardschriftart"/>
+    <w:link w:val="Sprechblasentext"/>
+    <w:uiPriority w:val="99"/>
+    <w:semiHidden/>
+    <w:rsid w:val="005363A5"/>
+    <w:rPr>
+      <w:rFonts w:ascii="Tahoma" w:hAnsi="Tahoma" w:cs="Tahoma"/>
+      <w:sz w:val="16"/>
+      <w:szCs w:val="16"/>
       <w:lang w:val="en-US"/>
     </w:rPr>
   </w:style>

</xml_diff>